<commit_message>
edited my proposal and study plan
</commit_message>
<xml_diff>
--- a/fas5901/moreno_essay2.docx
+++ b/fas5901/moreno_essay2.docx
@@ -45,7 +45,23 @@
           <w:sz w:val="24"/>
           <w:szCs w:val="24"/>
         </w:rPr>
-        <w:t xml:space="preserve">There are many philosophical concepts and frameworks that align with my personal philosophy. Going through the class has really given me insight into what I personally believe and what I hold to a higher standard when it comes to scientific thinking. </w:t>
+        <w:t xml:space="preserve">There are many philosophical concepts and frameworks that align with my personal </w:t>
+      </w:r>
+      <w:r>
+        <w:rPr>
+          <w:rFonts w:ascii="Arial" w:hAnsi="Arial" w:cs="Arial"/>
+          <w:sz w:val="24"/>
+          <w:szCs w:val="24"/>
+        </w:rPr>
+        <w:t xml:space="preserve">ecology </w:t>
+      </w:r>
+      <w:r>
+        <w:rPr>
+          <w:rFonts w:ascii="Arial" w:hAnsi="Arial" w:cs="Arial"/>
+          <w:sz w:val="24"/>
+          <w:szCs w:val="24"/>
+        </w:rPr>
+        <w:t xml:space="preserve">philosophy. Going through the class has really given me insight into what I personally believe and what I hold to a higher standard when it comes to scientific thinking. </w:t>
       </w:r>
     </w:p>
     <w:p>
@@ -87,23 +103,23 @@
           <w:sz w:val="24"/>
           <w:szCs w:val="24"/>
         </w:rPr>
-        <w:t xml:space="preserve">) notes that many scientists confuse theories and facts, and I do agree with this concept. I believe that a lot of scientists have their own biases and sometimes they think that their own research is “factual” even if it isn’t. I don’t agree with </w:t>
-      </w:r>
-      <w:r>
-        <w:rPr>
-          <w:rFonts w:ascii="Arial" w:hAnsi="Arial" w:cs="Arial"/>
-          <w:sz w:val="24"/>
-          <w:szCs w:val="24"/>
-        </w:rPr>
-        <w:t>Russell (1931)</w:t>
-      </w:r>
-      <w:r>
-        <w:rPr>
-          <w:rFonts w:ascii="Arial" w:hAnsi="Arial" w:cs="Arial"/>
-          <w:sz w:val="24"/>
-          <w:szCs w:val="24"/>
-        </w:rPr>
-        <w:t xml:space="preserve"> in saying that science is straightforward, because I personally believe that science is a journey and that there is no way in ecology for it to be straightforward. </w:t>
+        <w:t xml:space="preserve">) notes that many scientists confuse theories and facts, and I do agree with this concept. I believe that a lot of scientists have their own biases and sometimes they think that their own research is “factual” even if it isn’t. I don’t agree with Russell (1931) in saying that science is straightforward, because I personally believe that science is a journey and that there is no way in ecology for it to be </w:t>
+      </w:r>
+      <w:r>
+        <w:rPr>
+          <w:rFonts w:ascii="Arial" w:hAnsi="Arial" w:cs="Arial"/>
+          <w:sz w:val="24"/>
+          <w:szCs w:val="24"/>
+        </w:rPr>
+        <w:t xml:space="preserve">so </w:t>
+      </w:r>
+      <w:r>
+        <w:rPr>
+          <w:rFonts w:ascii="Arial" w:hAnsi="Arial" w:cs="Arial"/>
+          <w:sz w:val="24"/>
+          <w:szCs w:val="24"/>
+        </w:rPr>
+        <w:t xml:space="preserve">straightforward. </w:t>
       </w:r>
     </w:p>
     <w:p>
@@ -121,33 +137,79 @@
           <w:szCs w:val="24"/>
         </w:rPr>
         <w:tab/>
-        <w:t xml:space="preserve">Hume argues that the only reliable human knowledge is based on sense impressions and ideas and memory-images of perception and their validity is traced back to the data from which they arose. I don’t necessarily believe this because I do think sometimes people can think of a new idea, but nowadays it’s almost impossible to have a completely originally </w:t>
-      </w:r>
-      <w:r>
-        <w:rPr>
-          <w:rFonts w:ascii="Arial" w:hAnsi="Arial" w:cs="Arial"/>
-          <w:sz w:val="24"/>
-          <w:szCs w:val="24"/>
-        </w:rPr>
-        <w:t xml:space="preserve">ideas since a lot of ideas have already been address in since, even if it’s just in theory. However, I do agree with Hume in that if a person has an idea, they will try to make is precise. I do think people are naturally curious and would try to narrow down their idea. </w:t>
-      </w:r>
-    </w:p>
-    <w:p>
-      <w:pPr>
-        <w:rPr>
-          <w:rFonts w:ascii="Arial" w:hAnsi="Arial" w:cs="Arial"/>
-          <w:sz w:val="24"/>
-          <w:szCs w:val="24"/>
-        </w:rPr>
-      </w:pPr>
-      <w:r>
-        <w:rPr>
-          <w:rFonts w:ascii="Arial" w:hAnsi="Arial" w:cs="Arial"/>
-          <w:sz w:val="24"/>
-          <w:szCs w:val="24"/>
-        </w:rPr>
-        <w:tab/>
-        <w:t xml:space="preserve">Kant had a new approach, for the time, that there should be no conflict </w:t>
+        <w:t xml:space="preserve">Hume argues that the only reliable human knowledge is based on </w:t>
+      </w:r>
+      <w:r>
+        <w:rPr>
+          <w:rFonts w:ascii="Arial" w:hAnsi="Arial" w:cs="Arial"/>
+          <w:sz w:val="24"/>
+          <w:szCs w:val="24"/>
+        </w:rPr>
+        <w:t>past</w:t>
+      </w:r>
+      <w:r>
+        <w:rPr>
+          <w:rFonts w:ascii="Arial" w:hAnsi="Arial" w:cs="Arial"/>
+          <w:sz w:val="24"/>
+          <w:szCs w:val="24"/>
+        </w:rPr>
+        <w:t xml:space="preserve"> impressions and ideas and memory-images of perception and their validity is traced back to the data from which they arose. I don’t necessarily believe this because I do think sometimes people can think of a new idea, but nowadays it’s almost impossible to have a completely originally </w:t>
+      </w:r>
+      <w:r>
+        <w:rPr>
+          <w:rFonts w:ascii="Arial" w:hAnsi="Arial" w:cs="Arial"/>
+          <w:sz w:val="24"/>
+          <w:szCs w:val="24"/>
+        </w:rPr>
+        <w:t>ideas since a lot of ideas have already been address</w:t>
+      </w:r>
+      <w:r>
+        <w:rPr>
+          <w:rFonts w:ascii="Arial" w:hAnsi="Arial" w:cs="Arial"/>
+          <w:sz w:val="24"/>
+          <w:szCs w:val="24"/>
+        </w:rPr>
+        <w:t>ed in science</w:t>
+      </w:r>
+      <w:r>
+        <w:rPr>
+          <w:rFonts w:ascii="Arial" w:hAnsi="Arial" w:cs="Arial"/>
+          <w:sz w:val="24"/>
+          <w:szCs w:val="24"/>
+        </w:rPr>
+        <w:t xml:space="preserve">, even if it’s just in </w:t>
+      </w:r>
+      <w:r>
+        <w:rPr>
+          <w:rFonts w:ascii="Arial" w:hAnsi="Arial" w:cs="Arial"/>
+          <w:sz w:val="24"/>
+          <w:szCs w:val="24"/>
+        </w:rPr>
+        <w:t>a hypothesis</w:t>
+      </w:r>
+      <w:r>
+        <w:rPr>
+          <w:rFonts w:ascii="Arial" w:hAnsi="Arial" w:cs="Arial"/>
+          <w:sz w:val="24"/>
+          <w:szCs w:val="24"/>
+        </w:rPr>
+        <w:t>. However, I do agree with Hume in that if a person has a</w:t>
+      </w:r>
+      <w:r>
+        <w:rPr>
+          <w:rFonts w:ascii="Arial" w:hAnsi="Arial" w:cs="Arial"/>
+          <w:sz w:val="24"/>
+          <w:szCs w:val="24"/>
+        </w:rPr>
+        <w:t>n idea, they will try to make it</w:t>
+      </w:r>
+      <w:r>
+        <w:rPr>
+          <w:rFonts w:ascii="Arial" w:hAnsi="Arial" w:cs="Arial"/>
+          <w:sz w:val="24"/>
+          <w:szCs w:val="24"/>
+        </w:rPr>
+        <w:t xml:space="preserve"> precise. I do think people are naturally curious and would try to narrow down their idea. Kant had a new approach, for the time, that there should be no conflict </w:t>
       </w:r>
       <w:r>
         <w:rPr>
@@ -195,7 +257,7 @@
           <w:sz w:val="24"/>
           <w:szCs w:val="24"/>
         </w:rPr>
-        <w:t xml:space="preserve">could be very religious and call themselves a scientist. I suppose that is a controversially topic, but I think that there should no science to be guided by religion.  </w:t>
+        <w:t xml:space="preserve">could be very religious and call themselves a scientist. I suppose that is a controversially topic, but I think that there should no science guided by religion.  </w:t>
       </w:r>
     </w:p>
     <w:p>
@@ -213,7 +275,23 @@
           <w:sz w:val="24"/>
           <w:szCs w:val="24"/>
         </w:rPr>
-        <w:t xml:space="preserve">Karl Popper harps on falsifying every possible and impossibly hypothesis to </w:t>
+        <w:t>Karl Popper harps on falsifyi</w:t>
+      </w:r>
+      <w:r>
+        <w:rPr>
+          <w:rFonts w:ascii="Arial" w:hAnsi="Arial" w:cs="Arial"/>
+          <w:sz w:val="24"/>
+          <w:szCs w:val="24"/>
+        </w:rPr>
+        <w:t>ng every possible and impossible</w:t>
+      </w:r>
+      <w:r>
+        <w:rPr>
+          <w:rFonts w:ascii="Arial" w:hAnsi="Arial" w:cs="Arial"/>
+          <w:sz w:val="24"/>
+          <w:szCs w:val="24"/>
+        </w:rPr>
+        <w:t xml:space="preserve"> hypothesis to </w:t>
       </w:r>
       <w:r>
         <w:rPr>
@@ -295,15 +373,47 @@
           <w:sz w:val="24"/>
           <w:szCs w:val="24"/>
         </w:rPr>
-        <w:t xml:space="preserve"> say an ecological system, so that you don’t have to waste time falsifying a lot of hypothesis that might have already been tested. However, with ecology sometimes already “falsified” hypothesis might come back and be true, but at least the current research will be able to look back to previous </w:t>
-      </w:r>
-      <w:r>
-        <w:rPr>
-          <w:rFonts w:ascii="Arial" w:hAnsi="Arial" w:cs="Arial"/>
-          <w:sz w:val="24"/>
-          <w:szCs w:val="24"/>
-        </w:rPr>
-        <w:t xml:space="preserve">work to help inform their science methods. I also don’t agree with Popper think that methods lead to a lot of theories in ecology, because measuring any biological system or species is difficult so the methods and measurements won’t be able to tell you more than what you are collecting, normally. I do think that methods are very important in science, and methods should be solidified before science starts, and that normally begins with a well thought out question. </w:t>
+        <w:t xml:space="preserve"> say an ecological system, so that you don’t have to waste time falsifying a lot of hypothesis that might have already been tested. However, with ecology sometimes already “falsified” hypothesis might come back and be true, but at least the current research will be able to l</w:t>
+      </w:r>
+      <w:r>
+        <w:rPr>
+          <w:rFonts w:ascii="Arial" w:hAnsi="Arial" w:cs="Arial"/>
+          <w:sz w:val="24"/>
+          <w:szCs w:val="24"/>
+        </w:rPr>
+        <w:t>ook back on</w:t>
+      </w:r>
+      <w:r>
+        <w:rPr>
+          <w:rFonts w:ascii="Arial" w:hAnsi="Arial" w:cs="Arial"/>
+          <w:sz w:val="24"/>
+          <w:szCs w:val="24"/>
+        </w:rPr>
+        <w:t xml:space="preserve"> previous </w:t>
+      </w:r>
+      <w:r>
+        <w:rPr>
+          <w:rFonts w:ascii="Arial" w:hAnsi="Arial" w:cs="Arial"/>
+          <w:sz w:val="24"/>
+          <w:szCs w:val="24"/>
+        </w:rPr>
+        <w:t xml:space="preserve">work to help inform their science methods. I also don’t agree with Popper </w:t>
+      </w:r>
+      <w:r>
+        <w:rPr>
+          <w:rFonts w:ascii="Arial" w:hAnsi="Arial" w:cs="Arial"/>
+          <w:sz w:val="24"/>
+          <w:szCs w:val="24"/>
+        </w:rPr>
+        <w:t>when he says</w:t>
+      </w:r>
+      <w:r>
+        <w:rPr>
+          <w:rFonts w:ascii="Arial" w:hAnsi="Arial" w:cs="Arial"/>
+          <w:sz w:val="24"/>
+          <w:szCs w:val="24"/>
+        </w:rPr>
+        <w:t xml:space="preserve"> that methods lead to a lot of theories in ecology, because measuring any biological system or species is difficult so the methods and measurements won’t be able to tell you more than what you are collecting, normally. I do think that methods are very important in science, and methods should be solidified before science starts, and that normally begins with a well thought out question. </w:t>
       </w:r>
     </w:p>
     <w:p>
@@ -330,22 +440,94 @@
           <w:sz w:val="24"/>
           <w:szCs w:val="24"/>
         </w:rPr>
-        <w:t xml:space="preserve"> main argument was that science needs strong inference for a hypothesis and emphasizes the need for alternative hypothesis, rather than one single hypothesis to avoid confirmation bias.  </w:t>
+        <w:t xml:space="preserve">’s </w:t>
+      </w:r>
+      <w:r>
+        <w:rPr>
+          <w:rFonts w:ascii="Arial" w:hAnsi="Arial" w:cs="Arial"/>
+          <w:sz w:val="24"/>
+          <w:szCs w:val="24"/>
+        </w:rPr>
+        <w:t>main argument was that science needs strong inference for a hypothesis and emphasizes the need for alternative hypothesis, rather than one single hypothes</w:t>
+      </w:r>
+      <w:r>
+        <w:rPr>
+          <w:rFonts w:ascii="Arial" w:hAnsi="Arial" w:cs="Arial"/>
+          <w:sz w:val="24"/>
+          <w:szCs w:val="24"/>
+        </w:rPr>
+        <w:t xml:space="preserve">is to avoid confirmation bias. He also argues that </w:t>
+      </w:r>
+      <w:r>
+        <w:rPr>
+          <w:rFonts w:ascii="Arial" w:hAnsi="Arial" w:cs="Arial"/>
+          <w:sz w:val="24"/>
+          <w:szCs w:val="24"/>
+        </w:rPr>
+        <w:t xml:space="preserve">with multiple working hypothesis should all be working with a strong inference so that science can move in the direction of the strong inference. </w:t>
+      </w:r>
+      <w:r>
+        <w:rPr>
+          <w:rFonts w:ascii="Arial" w:hAnsi="Arial" w:cs="Arial"/>
+          <w:sz w:val="24"/>
+          <w:szCs w:val="24"/>
+        </w:rPr>
+        <w:t xml:space="preserve">I agree that it’s better to be testing hypothesis that are in the paradigm that you are working in instead of trying to falsify everything like Popper, but at the same time some conclusions can be missed, which </w:t>
+      </w:r>
+      <w:r>
+        <w:rPr>
+          <w:rFonts w:ascii="Arial" w:hAnsi="Arial" w:cs="Arial"/>
+          <w:sz w:val="24"/>
+          <w:szCs w:val="24"/>
+        </w:rPr>
+        <w:t xml:space="preserve">can </w:t>
+      </w:r>
+      <w:r>
+        <w:rPr>
+          <w:rFonts w:ascii="Arial" w:hAnsi="Arial" w:cs="Arial"/>
+          <w:sz w:val="24"/>
+          <w:szCs w:val="24"/>
+        </w:rPr>
+        <w:t xml:space="preserve">move </w:t>
+      </w:r>
+      <w:r>
+        <w:rPr>
+          <w:rFonts w:ascii="Arial" w:hAnsi="Arial" w:cs="Arial"/>
+          <w:sz w:val="24"/>
+          <w:szCs w:val="24"/>
+        </w:rPr>
+        <w:t xml:space="preserve">the </w:t>
+      </w:r>
+      <w:r>
+        <w:rPr>
+          <w:rFonts w:ascii="Arial" w:hAnsi="Arial" w:cs="Arial"/>
+          <w:sz w:val="24"/>
+          <w:szCs w:val="24"/>
+        </w:rPr>
+        <w:t xml:space="preserve">current paradigm into a new one. Overall, I would say I agree with Platt’s framework, but it doesn’t apply to every experimental design. </w:t>
       </w:r>
     </w:p>
     <w:p>
       <w:pPr>
+        <w:ind w:firstLine="720"/>
         <w:rPr>
           <w:rFonts w:ascii="Arial" w:hAnsi="Arial" w:cs="Arial"/>
           <w:sz w:val="24"/>
           <w:szCs w:val="24"/>
         </w:rPr>
       </w:pPr>
-      <w:bookmarkStart w:id="0" w:name="_GoBack"/>
-      <w:bookmarkEnd w:id="0"/>
+      <w:r>
+        <w:rPr>
+          <w:rFonts w:ascii="Arial" w:hAnsi="Arial" w:cs="Arial"/>
+          <w:sz w:val="24"/>
+          <w:szCs w:val="24"/>
+        </w:rPr>
+        <w:t xml:space="preserve">I agree with Chamberlin when he criticizes that scientists have a bias towards a specific hypothesis when they are working with multiple hypothesis. I also agree when Chamberlin says that most people will usually have their first hypothesis to be the one they think is correct and also the first one they test. I agree that there is a lot of bias, especially with ecology, because no system or species is perfectly understood, so people like to project their own bias to their research or to other people’s research. </w:t>
+      </w:r>
     </w:p>
     <w:p>
       <w:pPr>
+        <w:ind w:firstLine="720"/>
         <w:rPr>
           <w:rFonts w:ascii="Arial" w:hAnsi="Arial" w:cs="Arial"/>
           <w:sz w:val="24"/>
@@ -358,20 +540,224 @@
           <w:sz w:val="24"/>
           <w:szCs w:val="24"/>
         </w:rPr>
-        <w:t>Chamberlin</w:t>
+        <w:t xml:space="preserve">One of the main concepts that I agree with, with Kuhn is that even though science can be critical, some other things are not criticized like the machines that are being used in the study. I think that the machines and equipment should also be criticized in science. Especially lately, there are a lot of new kinds of technology that have more precise and accurate measurements. </w:t>
+      </w:r>
+      <w:r>
+        <w:rPr>
+          <w:rFonts w:ascii="Arial" w:hAnsi="Arial" w:cs="Arial"/>
+          <w:sz w:val="24"/>
+          <w:szCs w:val="24"/>
+        </w:rPr>
+        <w:t>I</w:t>
+      </w:r>
+      <w:r>
+        <w:rPr>
+          <w:rFonts w:ascii="Arial" w:hAnsi="Arial" w:cs="Arial"/>
+          <w:sz w:val="24"/>
+          <w:szCs w:val="24"/>
+        </w:rPr>
+        <w:t xml:space="preserve"> also agree that a lot of ecological science is in a paradigm, or can be in multiple paradigms, but that there is </w:t>
+      </w:r>
+      <w:r>
+        <w:rPr>
+          <w:rFonts w:ascii="Arial" w:hAnsi="Arial" w:cs="Arial"/>
+          <w:sz w:val="24"/>
+          <w:szCs w:val="24"/>
+        </w:rPr>
+        <w:t>an</w:t>
+      </w:r>
+      <w:r>
+        <w:rPr>
+          <w:rFonts w:ascii="Arial" w:hAnsi="Arial" w:cs="Arial"/>
+          <w:sz w:val="24"/>
+          <w:szCs w:val="24"/>
+        </w:rPr>
+        <w:t xml:space="preserve"> existence of paradigms. I do also overall agree with the framework that if there is an anomaly, there should be an investigation on why it is happening, but not to get stuck in the “crisis” stage, because that could be a huge waste of time. </w:t>
+      </w:r>
+      <w:r>
+        <w:rPr>
+          <w:rFonts w:ascii="Arial" w:hAnsi="Arial" w:cs="Arial"/>
+          <w:sz w:val="24"/>
+          <w:szCs w:val="24"/>
+        </w:rPr>
+        <w:t>I also don’t agree when Kuhn argues that there shouldn’t be a scientific method, I believe in ecology there should definitely be a method, even if it has to be modified for the system/species.</w:t>
       </w:r>
     </w:p>
     <w:p>
       <w:pPr>
+        <w:ind w:firstLine="720"/>
         <w:rPr>
           <w:rFonts w:ascii="Arial" w:hAnsi="Arial" w:cs="Arial"/>
           <w:sz w:val="24"/>
           <w:szCs w:val="24"/>
         </w:rPr>
       </w:pPr>
+      <w:proofErr w:type="spellStart"/>
+      <w:r>
+        <w:rPr>
+          <w:rFonts w:ascii="Arial" w:hAnsi="Arial" w:cs="Arial"/>
+          <w:sz w:val="24"/>
+          <w:szCs w:val="24"/>
+        </w:rPr>
+        <w:t>Lakatos</w:t>
+      </w:r>
+      <w:proofErr w:type="spellEnd"/>
+      <w:r>
+        <w:rPr>
+          <w:rFonts w:ascii="Arial" w:hAnsi="Arial" w:cs="Arial"/>
+          <w:sz w:val="24"/>
+          <w:szCs w:val="24"/>
+        </w:rPr>
+        <w:t xml:space="preserve"> has some good points in the reading. I agree that even though we should trust science, there should</w:t>
+      </w:r>
+      <w:r>
+        <w:rPr>
+          <w:rFonts w:ascii="Arial" w:hAnsi="Arial" w:cs="Arial"/>
+          <w:sz w:val="24"/>
+          <w:szCs w:val="24"/>
+        </w:rPr>
+        <w:t>n’t</w:t>
+      </w:r>
+      <w:r>
+        <w:rPr>
+          <w:rFonts w:ascii="Arial" w:hAnsi="Arial" w:cs="Arial"/>
+          <w:sz w:val="24"/>
+          <w:szCs w:val="24"/>
+        </w:rPr>
+        <w:t xml:space="preserve"> be a “mob psychology”</w:t>
+      </w:r>
+      <w:r>
+        <w:rPr>
+          <w:rFonts w:ascii="Arial" w:hAnsi="Arial" w:cs="Arial"/>
+          <w:sz w:val="24"/>
+          <w:szCs w:val="24"/>
+        </w:rPr>
+        <w:t xml:space="preserve"> and there should be a scientific method. I do agree when </w:t>
+      </w:r>
+      <w:proofErr w:type="spellStart"/>
+      <w:r>
+        <w:rPr>
+          <w:rFonts w:ascii="Arial" w:hAnsi="Arial" w:cs="Arial"/>
+          <w:sz w:val="24"/>
+          <w:szCs w:val="24"/>
+        </w:rPr>
+        <w:t>Lakatos</w:t>
+      </w:r>
+      <w:proofErr w:type="spellEnd"/>
+      <w:r>
+        <w:rPr>
+          <w:rFonts w:ascii="Arial" w:hAnsi="Arial" w:cs="Arial"/>
+          <w:sz w:val="24"/>
+          <w:szCs w:val="24"/>
+        </w:rPr>
+        <w:t xml:space="preserve"> says that not all of the data will fit a theory, and that some data might fail in the theory, but that if a lot of data fails the theory it’s better to scrutinize that paradigm. </w:t>
+      </w:r>
+      <w:proofErr w:type="spellStart"/>
+      <w:r>
+        <w:rPr>
+          <w:rFonts w:ascii="Arial" w:hAnsi="Arial" w:cs="Arial"/>
+          <w:sz w:val="24"/>
+          <w:szCs w:val="24"/>
+        </w:rPr>
+        <w:t>Lakatos</w:t>
+      </w:r>
+      <w:proofErr w:type="spellEnd"/>
+      <w:r>
+        <w:rPr>
+          <w:rFonts w:ascii="Arial" w:hAnsi="Arial" w:cs="Arial"/>
+          <w:sz w:val="24"/>
+          <w:szCs w:val="24"/>
+        </w:rPr>
+        <w:t xml:space="preserve"> talks about “research programs” and how there can be many research programs in a given field, and I personally think that that type of thinking is applicable to ecology because a lot of observations and variables are uncertain and unknown. </w:t>
+      </w:r>
+      <w:r>
+        <w:rPr>
+          <w:rFonts w:ascii="Arial" w:hAnsi="Arial" w:cs="Arial"/>
+          <w:sz w:val="24"/>
+          <w:szCs w:val="24"/>
+        </w:rPr>
+        <w:t xml:space="preserve">I can appreciate </w:t>
+      </w:r>
+      <w:proofErr w:type="spellStart"/>
+      <w:r>
+        <w:rPr>
+          <w:rFonts w:ascii="Arial" w:hAnsi="Arial" w:cs="Arial"/>
+          <w:sz w:val="24"/>
+          <w:szCs w:val="24"/>
+        </w:rPr>
+        <w:t>Feyerabend</w:t>
+      </w:r>
+      <w:r>
+        <w:rPr>
+          <w:rFonts w:ascii="Arial" w:hAnsi="Arial" w:cs="Arial"/>
+          <w:sz w:val="24"/>
+          <w:szCs w:val="24"/>
+        </w:rPr>
+        <w:t>’s</w:t>
+      </w:r>
+      <w:proofErr w:type="spellEnd"/>
+      <w:r>
+        <w:rPr>
+          <w:rFonts w:ascii="Arial" w:hAnsi="Arial" w:cs="Arial"/>
+          <w:sz w:val="24"/>
+          <w:szCs w:val="24"/>
+        </w:rPr>
+        <w:t xml:space="preserve"> anarchist views, because if we have passion and confidence about a theory, we should pursue it. I think a lot of the time, people have their ideas crushed by other scientists that are stuck in their own paradigm, so this can stifle creativity. </w:t>
+      </w:r>
+      <w:proofErr w:type="spellStart"/>
+      <w:r>
+        <w:rPr>
+          <w:rFonts w:ascii="Arial" w:hAnsi="Arial" w:cs="Arial"/>
+          <w:sz w:val="24"/>
+          <w:szCs w:val="24"/>
+        </w:rPr>
+        <w:t>Feyerbender</w:t>
+      </w:r>
+      <w:proofErr w:type="spellEnd"/>
+      <w:r>
+        <w:rPr>
+          <w:rFonts w:ascii="Arial" w:hAnsi="Arial" w:cs="Arial"/>
+          <w:sz w:val="24"/>
+          <w:szCs w:val="24"/>
+        </w:rPr>
+        <w:t xml:space="preserve"> is a little chaotic but I think he was “trolling”</w:t>
+      </w:r>
+      <w:r>
+        <w:rPr>
+          <w:rFonts w:ascii="Arial" w:hAnsi="Arial" w:cs="Arial"/>
+          <w:sz w:val="24"/>
+          <w:szCs w:val="24"/>
+        </w:rPr>
+        <w:t xml:space="preserve"> </w:t>
+      </w:r>
+      <w:r>
+        <w:rPr>
+          <w:rFonts w:ascii="Arial" w:hAnsi="Arial" w:cs="Arial"/>
+          <w:sz w:val="24"/>
+          <w:szCs w:val="24"/>
+        </w:rPr>
+        <w:t>the other philosophers at the time that were t</w:t>
+      </w:r>
+      <w:r>
+        <w:rPr>
+          <w:rFonts w:ascii="Arial" w:hAnsi="Arial" w:cs="Arial"/>
+          <w:sz w:val="24"/>
+          <w:szCs w:val="24"/>
+        </w:rPr>
+        <w:t>o</w:t>
+      </w:r>
+      <w:r>
+        <w:rPr>
+          <w:rFonts w:ascii="Arial" w:hAnsi="Arial" w:cs="Arial"/>
+          <w:sz w:val="24"/>
+          <w:szCs w:val="24"/>
+        </w:rPr>
+        <w:t>o rigid with their views.</w:t>
+      </w:r>
     </w:p>
     <w:p>
       <w:pPr>
+        <w:ind w:firstLine="720"/>
         <w:rPr>
           <w:rFonts w:ascii="Arial" w:hAnsi="Arial" w:cs="Arial"/>
           <w:sz w:val="24"/>
@@ -384,90 +770,10 @@
           <w:sz w:val="24"/>
           <w:szCs w:val="24"/>
         </w:rPr>
-        <w:t>Kuhn</w:t>
-      </w:r>
-    </w:p>
-    <w:p>
-      <w:pPr>
-        <w:rPr>
-          <w:rFonts w:ascii="Arial" w:hAnsi="Arial" w:cs="Arial"/>
-          <w:sz w:val="24"/>
-          <w:szCs w:val="24"/>
-        </w:rPr>
-      </w:pPr>
-    </w:p>
-    <w:p>
-      <w:pPr>
-        <w:rPr>
-          <w:rFonts w:ascii="Arial" w:hAnsi="Arial" w:cs="Arial"/>
-          <w:sz w:val="24"/>
-          <w:szCs w:val="24"/>
-        </w:rPr>
-      </w:pPr>
-      <w:proofErr w:type="spellStart"/>
-      <w:r>
-        <w:rPr>
-          <w:rFonts w:ascii="Arial" w:hAnsi="Arial" w:cs="Arial"/>
-          <w:sz w:val="24"/>
-          <w:szCs w:val="24"/>
-        </w:rPr>
-        <w:t>Lakatos</w:t>
-      </w:r>
-      <w:proofErr w:type="spellEnd"/>
-    </w:p>
-    <w:p>
-      <w:pPr>
-        <w:rPr>
-          <w:rFonts w:ascii="Arial" w:hAnsi="Arial" w:cs="Arial"/>
-          <w:sz w:val="24"/>
-          <w:szCs w:val="24"/>
-        </w:rPr>
-      </w:pPr>
-    </w:p>
-    <w:p>
-      <w:pPr>
-        <w:rPr>
-          <w:rFonts w:ascii="Arial" w:hAnsi="Arial" w:cs="Arial"/>
-          <w:sz w:val="24"/>
-          <w:szCs w:val="24"/>
-        </w:rPr>
-      </w:pPr>
-      <w:proofErr w:type="spellStart"/>
-      <w:r>
-        <w:rPr>
-          <w:rFonts w:ascii="Arial" w:hAnsi="Arial" w:cs="Arial"/>
-          <w:sz w:val="24"/>
-          <w:szCs w:val="24"/>
-        </w:rPr>
-        <w:t>Feyerabend</w:t>
-      </w:r>
-      <w:proofErr w:type="spellEnd"/>
-    </w:p>
-    <w:p>
-      <w:pPr>
-        <w:rPr>
-          <w:rFonts w:ascii="Arial" w:hAnsi="Arial" w:cs="Arial"/>
-          <w:sz w:val="24"/>
-          <w:szCs w:val="24"/>
-        </w:rPr>
-      </w:pPr>
-    </w:p>
-    <w:p>
-      <w:pPr>
-        <w:rPr>
-          <w:rFonts w:ascii="Arial" w:hAnsi="Arial" w:cs="Arial"/>
-          <w:sz w:val="24"/>
-          <w:szCs w:val="24"/>
-        </w:rPr>
-      </w:pPr>
-      <w:r>
-        <w:rPr>
-          <w:rFonts w:ascii="Arial" w:hAnsi="Arial" w:cs="Arial"/>
-          <w:sz w:val="24"/>
-          <w:szCs w:val="24"/>
-        </w:rPr>
-        <w:t>Cooper</w:t>
-      </w:r>
+        <w:t xml:space="preserve">Thinking about philosophy in ecological experiments is definitely interesting and I think I lie more in the flexible side of philosophy. </w:t>
+      </w:r>
+      <w:bookmarkStart w:id="0" w:name="_GoBack"/>
+      <w:bookmarkEnd w:id="0"/>
     </w:p>
     <w:p>
       <w:pPr>

</xml_diff>